<commit_message>
brief updated, sass updated, font added in
</commit_message>
<xml_diff>
--- a/brief for developer.docx
+++ b/brief for developer.docx
@@ -22,6 +22,9 @@
       </w:r>
       <w:r>
         <w:t xml:space="preserve"> The website should be full width.</w:t>
+      </w:r>
+      <w:r>
+        <w:t xml:space="preserve"> The font used is ROBOTO.</w:t>
       </w:r>
       <w:bookmarkStart w:id="0" w:name="_GoBack"/>
       <w:bookmarkEnd w:id="0"/>
@@ -81,15 +84,7 @@
         </w:numPr>
       </w:pPr>
       <w:r>
-        <w:t xml:space="preserve">All links should go to </w:t>
-      </w:r>
-      <w:proofErr w:type="spellStart"/>
-      <w:r>
-        <w:t>there</w:t>
-      </w:r>
-      <w:proofErr w:type="spellEnd"/>
-      <w:r>
-        <w:t xml:space="preserve"> various pages respectively.</w:t>
+        <w:t>All links should go to there various pages respectively.</w:t>
       </w:r>
     </w:p>
     <w:p/>
@@ -302,10 +297,7 @@
         <w:t>our</w:t>
       </w:r>
       <w:r>
-        <w:t xml:space="preserve"> staff section please use </w:t>
-      </w:r>
-      <w:r>
-        <w:t xml:space="preserve"> </w:t>
+        <w:t xml:space="preserve"> staff section please use  </w:t>
       </w:r>
       <w:hyperlink r:id="rId7" w:history="1">
         <w:r>

</xml_diff>